<commit_message>
Update Enunciado do trabalho.docx
Melhoria do enunciado
</commit_message>
<xml_diff>
--- a/Enunciado do trabalho.docx
+++ b/Enunciado do trabalho.docx
@@ -23,7 +23,13 @@
         <w:jc w:val="both"/>
       </w:pPr>
       <w:r>
-        <w:t xml:space="preserve">O nosso projeto consiste num jogo de tabuleiro para 2 jogadores onde cada um recebera 10 cartas de forma aleatória e terão de se defrontar sempre que calham em casas com </w:t>
+        <w:t>O nosso projeto consiste num jogo de tabuleiro para 2 jogadores onde cada um receber</w:t>
+      </w:r>
+      <w:r>
+        <w:t>á</w:t>
+      </w:r>
+      <w:r>
+        <w:t xml:space="preserve"> 10 cartas de forma aleatória e terão de se defrontar sempre que calham em casas com </w:t>
       </w:r>
       <w:r>
         <w:t>a mesma cor</w:t>
@@ -37,7 +43,25 @@
         <w:jc w:val="both"/>
       </w:pPr>
       <w:r>
-        <w:t>Cada jogador ao iniciar o jogo ira receber 10 cartas dentro de estas 10 cartas existe a possibilidade de entre essas 10 cartas existirem cartas especiais estas cartas especiais poderão ter uma de duas habilidades sendo estas o aumento do poder da carta ou a diminuição do poder da carta adversaria.</w:t>
+        <w:t>Cada jogador ao iniciar o jogo ir</w:t>
+      </w:r>
+      <w:r>
+        <w:t>á</w:t>
+      </w:r>
+      <w:r>
+        <w:t xml:space="preserve"> receber 10 cartas dentro destas 10 cartas existe a possibilidade de existirem cartas especiais</w:t>
+      </w:r>
+      <w:r>
+        <w:t>,</w:t>
+      </w:r>
+      <w:r>
+        <w:t xml:space="preserve"> estas cartas especiais poderão ter uma de duas habilidades sendo estas o aumento do poder da carta ou a diminuição do poder da carta advers</w:t>
+      </w:r>
+      <w:r>
+        <w:t>á</w:t>
+      </w:r>
+      <w:r>
+        <w:t>ria.</w:t>
       </w:r>
     </w:p>
     <w:p>
@@ -72,10 +96,22 @@
         <w:jc w:val="both"/>
       </w:pPr>
       <w:r>
-        <w:t>O tabuleiro é composto por 30 casas divididas por 3 cores (vermelho, amarelo e laranja) estas cores definem se os jogadores lutam entre si ou não</w:t>
-      </w:r>
-      <w:r>
-        <w:t>. As casas encontram-se numeradas, mas esta numeração não influencia o jogo pois este só termina quando um dos jogadores tem 5 pontos.</w:t>
+        <w:t>O tabuleiro é composto por 30 casas divididas por 3 cores (vermelho, amarelo e laranja)</w:t>
+      </w:r>
+      <w:r>
+        <w:t>,</w:t>
+      </w:r>
+      <w:r>
+        <w:t xml:space="preserve"> estas cores definem se os jogadores lutam entre si ou não</w:t>
+      </w:r>
+      <w:r>
+        <w:t>. As casas encontram-se numeradas, mas esta numeração não influ</w:t>
+      </w:r>
+      <w:r>
+        <w:t>ê</w:t>
+      </w:r>
+      <w:r>
+        <w:t>ncia o jogo pois este só termina quando um dos jogadores tem 5 pontos.</w:t>
       </w:r>
     </w:p>
     <w:p>

</xml_diff>